<commit_message>
Add Lesson Practice - 1
</commit_message>
<xml_diff>
--- a/RPA-Beginner/Unit-1/RPA 1.docx
+++ b/RPA-Beginner/Unit-1/RPA 1.docx
@@ -61,7 +61,6 @@
         </w:rPr>
         <w:t xml:space="preserve">Robotic Process Automation </w:t>
       </w:r>
-      <w:proofErr w:type="gramStart"/>
       <w:r>
         <w:rPr>
           <w:rFonts w:ascii="RSU" w:hAnsi="RSU" w:cs="RSU" w:hint="cs"/>
@@ -77,7 +76,6 @@
         </w:rPr>
         <w:t>RPA</w:t>
       </w:r>
-      <w:proofErr w:type="gramEnd"/>
       <w:r>
         <w:rPr>
           <w:rFonts w:ascii="RSU" w:hAnsi="RSU" w:cs="RSU" w:hint="cs"/>
@@ -167,16 +165,7 @@
           <w:rFonts w:ascii="RSU" w:hAnsi="RSU" w:cs="RSU"/>
           <w:szCs w:val="22"/>
         </w:rPr>
-        <w:t>So</w:t>
-      </w:r>
-      <w:bookmarkStart w:id="0" w:name="_GoBack"/>
-      <w:bookmarkEnd w:id="0"/>
-      <w:r>
-        <w:rPr>
-          <w:rFonts w:ascii="RSU" w:hAnsi="RSU" w:cs="RSU"/>
-          <w:szCs w:val="22"/>
-        </w:rPr>
-        <w:t xml:space="preserve">ftware </w:t>
+        <w:t xml:space="preserve">Software </w:t>
       </w:r>
       <w:r>
         <w:rPr>
@@ -352,6 +341,12 @@
           <w:rFonts w:ascii="RSU" w:hAnsi="RSU" w:cs="RSU"/>
         </w:rPr>
       </w:pPr>
+      <w:r>
+        <w:rPr>
+          <w:rFonts w:ascii="RSU" w:hAnsi="RSU" w:cs="RSU"/>
+        </w:rPr>
+        <w:t xml:space="preserve"> </w:t>
+      </w:r>
     </w:p>
     <w:p>
       <w:pPr>
@@ -380,21 +375,11 @@
       </w:r>
       <w:r>
         <w:rPr>
-          <w:rFonts w:ascii="RSU" w:hAnsi="RSU" w:cs="RSU" w:hint="cs"/>
-          <w:szCs w:val="22"/>
-          <w:cs/>
-        </w:rPr>
-        <w:t xml:space="preserve">รวมถึงเรื่องของการ </w:t>
-      </w:r>
-      <w:proofErr w:type="spellStart"/>
-      <w:r>
-        <w:rPr>
-          <w:rFonts w:ascii="RSU" w:hAnsi="RSU" w:cs="RSU"/>
-          <w:szCs w:val="22"/>
-        </w:rPr>
-        <w:t>Retrive</w:t>
-      </w:r>
-      <w:proofErr w:type="spellEnd"/>
+          <w:rFonts w:ascii="RSU" w:hAnsi="RSU" w:cs="RSU"/>
+          <w:szCs w:val="22"/>
+        </w:rPr>
+        <w:t xml:space="preserve"> </w:t>
+      </w:r>
       <w:r>
         <w:rPr>
           <w:rFonts w:ascii="RSU" w:hAnsi="RSU" w:cs="RSU"/>
@@ -517,12 +502,6 @@
       </w:r>
     </w:p>
     <w:p>
-      <w:pPr>
-        <w:rPr>
-          <w:rFonts w:ascii="RSU" w:hAnsi="RSU" w:cs="RSU"/>
-          <w:szCs w:val="22"/>
-        </w:rPr>
-      </w:pPr>
       <w:r>
         <w:rPr>
           <w:rFonts w:ascii="RSU" w:hAnsi="RSU" w:cs="RSU"/>
@@ -552,11 +531,59 @@
           <w:szCs w:val="22"/>
           <w:cs/>
         </w:rPr>
-        <w:t xml:space="preserve"> เนี่ยมันเข้ามาใ</w:t>
-      </w:r>
+        <w:t xml:space="preserve"> เนี่ยมันเข้ามา</w:t>
+      </w:r>
+      <w:r>
+        <w:rPr>
+          <w:rFonts w:ascii="RSU" w:hAnsi="RSU" w:cs="RSU" w:hint="cs"/>
+          <w:szCs w:val="22"/>
+          <w:cs/>
+        </w:rPr>
+        <w:t>ช่วยให้เราไม่จำเป็นต้องทำสิ่งซ้ำ ๆ กันในระบบงั้นเรามาเริ่มเวิร์คช้อปตัวแรกของบอทของเรา</w:t>
+      </w:r>
+      <w:r>
+        <w:rPr>
+          <w:rFonts w:ascii="RSU" w:hAnsi="RSU" w:cs="RSU"/>
+          <w:szCs w:val="22"/>
+        </w:rPr>
+        <w:t xml:space="preserve"> </w:t>
+      </w:r>
+      <w:r>
+        <w:rPr>
+          <w:rFonts w:ascii="RSU" w:hAnsi="RSU" w:cs="RSU" w:hint="cs"/>
+          <w:szCs w:val="22"/>
+          <w:cs/>
+        </w:rPr>
+        <w:t xml:space="preserve">แต่ก่อนจะเริ่มการสร้างบอทจะต้องมีโปรแกรมกันสะก่อน เข้าเว็ปไซต์ที่ </w:t>
+      </w:r>
+      <w:hyperlink r:id="rId8" w:history="1">
+        <w:r>
+          <w:rPr>
+            <w:rStyle w:val="Hyperlink"/>
+          </w:rPr>
+          <w:t>https://www.uipath.com/</w:t>
+        </w:r>
+      </w:hyperlink>
+      <w:r>
+        <w:rPr>
+          <w:cs/>
+        </w:rPr>
+        <w:tab/>
+      </w:r>
+    </w:p>
+    <w:p>
+      <w:pPr>
+        <w:rPr>
+          <w:rFonts w:ascii="RSU" w:hAnsi="RSU" w:cs="RSU" w:hint="cs"/>
+          <w:szCs w:val="22"/>
+          <w:cs/>
+        </w:rPr>
+      </w:pPr>
+      <w:bookmarkStart w:id="0" w:name="_GoBack"/>
+      <w:bookmarkEnd w:id="0"/>
     </w:p>
     <w:sectPr>
-      <w:headerReference w:type="default" r:id="rId8"/>
+      <w:headerReference w:type="default" r:id="rId9"/>
       <w:pgSz w:w="12240" w:h="15840"/>
       <w:pgMar w:top="720" w:right="1440" w:bottom="720" w:left="1440" w:header="720" w:footer="720" w:gutter="0"/>
       <w:cols w:space="720"/>
@@ -1409,6 +1436,18 @@
       <w:szCs w:val="24"/>
     </w:rPr>
   </w:style>
+  <w:style w:type="character" w:styleId="Hyperlink">
+    <w:name w:val="Hyperlink"/>
+    <w:basedOn w:val="DefaultParagraphFont"/>
+    <w:uiPriority w:val="99"/>
+    <w:semiHidden/>
+    <w:unhideWhenUsed/>
+    <w:rsid w:val="00C24D15"/>
+    <w:rPr>
+      <w:color w:val="0000FF"/>
+      <w:u w:val="single"/>
+    </w:rPr>
+  </w:style>
 </w:styles>
 </file>
 
@@ -1712,7 +1751,7 @@
 </file>
 
 <file path=customXml/itemProps1.xml><?xml version="1.0" encoding="utf-8"?>
-<ds:datastoreItem xmlns:ds="http://schemas.openxmlformats.org/officeDocument/2006/customXml" ds:itemID="{DB02BF51-AE18-4022-A780-389A753FBBB1}">
+<ds:datastoreItem xmlns:ds="http://schemas.openxmlformats.org/officeDocument/2006/customXml" ds:itemID="{D34C3BE0-7E63-40D8-8C44-055064964693}">
   <ds:schemaRefs>
     <ds:schemaRef ds:uri="http://schemas.openxmlformats.org/officeDocument/2006/bibliography"/>
   </ds:schemaRefs>

</xml_diff>